<commit_message>
CA analysis done (ppt submitted)
</commit_message>
<xml_diff>
--- a/presentation/pca/Group1_Ritesh_Malaiya_PCA_Inference_World_env_vars.docx
+++ b/presentation/pca/Group1_Ritesh_Malaiya_PCA_Inference_World_env_vars.docx
@@ -993,7 +993,7 @@
         <w:rPr>
           <w:rStyle w:val="VerbatimChar"/>
         </w:rPr>
-        <w:t xml:space="preserve">## [1] "It is estimated that your iterations will take 0.01 minutes."</w:t>
+        <w:t xml:space="preserve">## [1] "It is estimated that your iterations will take 0.02 minutes."</w:t>
       </w:r>
       <w:r>
         <w:br w:type="textWrapping"/>
@@ -3167,13 +3167,55 @@
         <w:rPr>
           <w:rStyle w:val="NormalTok"/>
         </w:rPr>
-        <w:t xml:space="preserve">, </w:t>
-      </w:r>
-      <w:r>
-        <w:rPr>
-          <w:rStyle w:val="FloatTok"/>
-        </w:rPr>
-        <w:t xml:space="preserve">4.5</w:t>
+        <w:t xml:space="preserve">, country_env_pca_inf</w:t>
+      </w:r>
+      <w:r>
+        <w:rPr>
+          <w:rStyle w:val="OperatorTok"/>
+        </w:rPr>
+        <w:t xml:space="preserve">$</w:t>
+      </w:r>
+      <w:r>
+        <w:rPr>
+          <w:rStyle w:val="NormalTok"/>
+        </w:rPr>
+        <w:t xml:space="preserve">Fixed.Data</w:t>
+      </w:r>
+      <w:r>
+        <w:rPr>
+          <w:rStyle w:val="OperatorTok"/>
+        </w:rPr>
+        <w:t xml:space="preserve">$</w:t>
+      </w:r>
+      <w:r>
+        <w:rPr>
+          <w:rStyle w:val="NormalTok"/>
+        </w:rPr>
+        <w:t xml:space="preserve">ExPosition.Data</w:t>
+      </w:r>
+      <w:r>
+        <w:rPr>
+          <w:rStyle w:val="OperatorTok"/>
+        </w:rPr>
+        <w:t xml:space="preserve">$</w:t>
+      </w:r>
+      <w:r>
+        <w:rPr>
+          <w:rStyle w:val="NormalTok"/>
+        </w:rPr>
+        <w:t xml:space="preserve">eigs[zeDim]</w:t>
+      </w:r>
+      <w:r>
+        <w:rPr>
+          <w:rStyle w:val="OperatorTok"/>
+        </w:rPr>
+        <w:t xml:space="preserve">+</w:t>
+      </w:r>
+      <w:r>
+        <w:rPr>
+          <w:rStyle w:val="DecValTok"/>
+        </w:rPr>
+        <w:t xml:space="preserve">2</w:t>
       </w:r>
       <w:r>
         <w:rPr>
@@ -3245,7 +3287,7 @@
         <w:rPr>
           <w:rStyle w:val="StringTok"/>
         </w:rPr>
-        <w:t xml:space="preserve">"white"</w:t>
+        <w:t xml:space="preserve">"black"</w:t>
       </w:r>
       <w:r>
         <w:rPr>
@@ -3715,7 +3757,7 @@
         <w:rPr>
           <w:rStyle w:val="DecValTok"/>
         </w:rPr>
-        <w:t xml:space="preserve">10000</w:t>
+        <w:t xml:space="preserve">1000</w:t>
       </w:r>
       <w:r>
         <w:rPr>
@@ -3946,13 +3988,31 @@
         <w:rPr>
           <w:rStyle w:val="NormalTok"/>
         </w:rPr>
-        <w:t xml:space="preserve">, </w:t>
-      </w:r>
-      <w:r>
-        <w:rPr>
-          <w:rStyle w:val="FloatTok"/>
-        </w:rPr>
-        <w:t xml:space="preserve">4.5</w:t>
+        <w:t xml:space="preserve">, country_env_pca_mc</w:t>
+      </w:r>
+      <w:r>
+        <w:rPr>
+          <w:rStyle w:val="OperatorTok"/>
+        </w:rPr>
+        <w:t xml:space="preserve">$</w:t>
+      </w:r>
+      <w:r>
+        <w:rPr>
+          <w:rStyle w:val="NormalTok"/>
+        </w:rPr>
+        <w:t xml:space="preserve">fixed.eigs[zeDim]</w:t>
+      </w:r>
+      <w:r>
+        <w:rPr>
+          <w:rStyle w:val="OperatorTok"/>
+        </w:rPr>
+        <w:t xml:space="preserve">+</w:t>
+      </w:r>
+      <w:r>
+        <w:rPr>
+          <w:rStyle w:val="DecValTok"/>
+        </w:rPr>
+        <w:t xml:space="preserve">2</w:t>
       </w:r>
       <w:r>
         <w:rPr>
@@ -4024,7 +4084,7 @@
         <w:rPr>
           <w:rStyle w:val="StringTok"/>
         </w:rPr>
-        <w:t xml:space="preserve">"white"</w:t>
+        <w:t xml:space="preserve">"black"</w:t>
       </w:r>
       <w:r>
         <w:rPr>
@@ -4503,7 +4563,7 @@
         <w:rPr>
           <w:rStyle w:val="DecValTok"/>
         </w:rPr>
-        <w:t xml:space="preserve">10000</w:t>
+        <w:t xml:space="preserve">1000</w:t>
       </w:r>
       <w:r>
         <w:rPr>
@@ -4731,13 +4791,31 @@
         <w:rPr>
           <w:rStyle w:val="NormalTok"/>
         </w:rPr>
-        <w:t xml:space="preserve">, </w:t>
-      </w:r>
-      <w:r>
-        <w:rPr>
-          <w:rStyle w:val="FloatTok"/>
-        </w:rPr>
-        <w:t xml:space="preserve">4.5</w:t>
+        <w:t xml:space="preserve">, country_env_pca_bs</w:t>
+      </w:r>
+      <w:r>
+        <w:rPr>
+          <w:rStyle w:val="OperatorTok"/>
+        </w:rPr>
+        <w:t xml:space="preserve">$</w:t>
+      </w:r>
+      <w:r>
+        <w:rPr>
+          <w:rStyle w:val="NormalTok"/>
+        </w:rPr>
+        <w:t xml:space="preserve">fixed.eigs[zeDim]</w:t>
+      </w:r>
+      <w:r>
+        <w:rPr>
+          <w:rStyle w:val="OperatorTok"/>
+        </w:rPr>
+        <w:t xml:space="preserve">+</w:t>
+      </w:r>
+      <w:r>
+        <w:rPr>
+          <w:rStyle w:val="DecValTok"/>
+        </w:rPr>
+        <w:t xml:space="preserve">2</w:t>
       </w:r>
       <w:r>
         <w:rPr>
@@ -4809,7 +4887,7 @@
         <w:rPr>
           <w:rStyle w:val="StringTok"/>
         </w:rPr>
-        <w:t xml:space="preserve">"white"</w:t>
+        <w:t xml:space="preserve">"black"</w:t>
       </w:r>
       <w:r>
         <w:rPr>

</xml_diff>